<commit_message>
smooth the article but still need review (marked by red)
</commit_message>
<xml_diff>
--- a/final/CSP-v9.docx
+++ b/final/CSP-v9.docx
@@ -464,77 +464,14 @@
           <w:rFonts w:hint="eastAsia"/>
           <w:sz w:val="21"/>
         </w:rPr>
-        <w:t xml:space="preserve">LIU </w:t>
-      </w:r>
-      <w:proofErr w:type="spellStart"/>
-      <w:proofErr w:type="gramStart"/>
-      <w:r>
-        <w:rPr>
-          <w:rFonts w:hint="eastAsia"/>
-          <w:sz w:val="21"/>
-        </w:rPr>
-        <w:t>Ning</w:t>
-      </w:r>
-      <w:proofErr w:type="spellEnd"/>
-      <w:r>
-        <w:rPr>
-          <w:rFonts w:hint="eastAsia"/>
-          <w:sz w:val="21"/>
-        </w:rPr>
-        <w:t xml:space="preserve">  LI</w:t>
-      </w:r>
-      <w:proofErr w:type="gramEnd"/>
-      <w:r>
-        <w:rPr>
-          <w:rFonts w:hint="eastAsia"/>
-          <w:sz w:val="21"/>
-        </w:rPr>
-        <w:t xml:space="preserve"> Jing-</w:t>
-      </w:r>
-      <w:proofErr w:type="spellStart"/>
-      <w:r>
-        <w:rPr>
-          <w:rFonts w:hint="eastAsia"/>
-          <w:sz w:val="21"/>
-        </w:rPr>
-        <w:t>jing</w:t>
-      </w:r>
-      <w:proofErr w:type="spellEnd"/>
-      <w:r>
-        <w:rPr>
-          <w:rFonts w:hint="eastAsia"/>
-          <w:sz w:val="21"/>
-        </w:rPr>
-        <w:t xml:space="preserve">  XIA</w:t>
-      </w:r>
-      <w:r>
-        <w:rPr>
-          <w:sz w:val="21"/>
-        </w:rPr>
-        <w:t xml:space="preserve"> Yi-</w:t>
-      </w:r>
-      <w:proofErr w:type="spellStart"/>
-      <w:r>
-        <w:rPr>
-          <w:sz w:val="21"/>
-        </w:rPr>
-        <w:t>qian</w:t>
-      </w:r>
-      <w:proofErr w:type="spellEnd"/>
-      <w:r>
-        <w:rPr>
-          <w:sz w:val="21"/>
-        </w:rPr>
-        <w:t xml:space="preserve">  GAO Ce  ZHANG Jian-</w:t>
-      </w:r>
-      <w:proofErr w:type="spellStart"/>
-      <w:r>
-        <w:rPr>
-          <w:sz w:val="21"/>
-        </w:rPr>
-        <w:t>xin</w:t>
-      </w:r>
-      <w:proofErr w:type="spellEnd"/>
+        <w:t>LIU Ning  LI Jing-jing  XIA</w:t>
+      </w:r>
+      <w:r>
+        <w:rPr>
+          <w:sz w:val="21"/>
+        </w:rPr>
+        <w:t xml:space="preserve"> Yi-qian  GAO Ce  ZHANG Jian-xin</w:t>
+      </w:r>
     </w:p>
     <w:p>
       <w:pPr>
@@ -555,7 +492,6 @@
           <w:sz w:val="21"/>
         </w:rPr>
       </w:pPr>
-      <w:proofErr w:type="gramStart"/>
       <w:r>
         <w:rPr>
           <w:b/>
@@ -580,14 +516,7 @@
         <w:rPr>
           <w:sz w:val="21"/>
         </w:rPr>
-        <w:t>In</w:t>
-      </w:r>
-      <w:proofErr w:type="gramEnd"/>
-      <w:r>
-        <w:rPr>
-          <w:sz w:val="21"/>
-        </w:rPr>
-        <w:t xml:space="preserve"> the multi-core era, it is critical to efficiently test multi-threaded software and expose concurrency bugs before software release.</w:t>
+        <w:t>In the multi-core era, it is critical to efficiently test multi-threaded software and expose concurrency bugs before software release.</w:t>
       </w:r>
       <w:r>
         <w:rPr>
@@ -1063,15 +992,7 @@
         <w:t xml:space="preserve"> </w:t>
       </w:r>
       <w:r>
-        <w:t xml:space="preserve">MUVI[5], </w:t>
-      </w:r>
-      <w:proofErr w:type="spellStart"/>
-      <w:r>
-        <w:t>ConSeq</w:t>
-      </w:r>
-      <w:proofErr w:type="spellEnd"/>
-      <w:r>
-        <w:t>[6], CFP[7]</w:t>
+        <w:t>MUVI[5], ConSeq[6], CFP[7]</w:t>
       </w:r>
       <w:r>
         <w:rPr>
@@ -1476,11 +1397,9 @@
       <w:r>
         <w:t>，即使对</w:t>
       </w:r>
-      <w:proofErr w:type="spellStart"/>
       <w:r>
         <w:t>gCurrentScript</w:t>
       </w:r>
-      <w:proofErr w:type="spellEnd"/>
       <w:r>
         <w:rPr>
           <w:rFonts w:hint="eastAsia"/>
@@ -1933,11 +1852,9 @@
         </w:rPr>
         <w:t>在</w:t>
       </w:r>
-      <w:proofErr w:type="spellStart"/>
       <w:r>
         <w:t>ConSeq</w:t>
       </w:r>
-      <w:proofErr w:type="spellEnd"/>
       <w:r>
         <w:rPr>
           <w:rFonts w:hint="eastAsia"/>
@@ -2772,15 +2689,7 @@
         <w:t>是在结果中，找到</w:t>
       </w:r>
       <w:r>
-        <w:t xml:space="preserve">Write(x) =&gt; </w:t>
-      </w:r>
-      <w:proofErr w:type="spellStart"/>
-      <w:r>
-        <w:t>AnyAcc</w:t>
-      </w:r>
-      <w:proofErr w:type="spellEnd"/>
-      <w:r>
-        <w:t>(y)</w:t>
+        <w:t>Write(x) =&gt; AnyAcc(y)</w:t>
       </w:r>
       <w:r>
         <w:rPr>
@@ -3163,20 +3072,17 @@
         </w:numPr>
         <w:ind w:firstLineChars="0"/>
       </w:pPr>
-      <w:proofErr w:type="spellStart"/>
       <w:r>
         <w:t>ConS</w:t>
       </w:r>
       <w:r>
         <w:t>eq</w:t>
       </w:r>
-      <w:proofErr w:type="spellEnd"/>
     </w:p>
     <w:p>
       <w:pPr>
         <w:ind w:firstLine="420"/>
       </w:pPr>
-      <w:proofErr w:type="spellStart"/>
       <w:r>
         <w:rPr>
           <w:rFonts w:hint="eastAsia"/>
@@ -3189,7 +3095,6 @@
         </w:rPr>
         <w:t>eq</w:t>
       </w:r>
-      <w:proofErr w:type="spellEnd"/>
       <w:r>
         <w:rPr>
           <w:rFonts w:hint="eastAsia"/>
@@ -3239,7 +3144,19 @@
         <w:t>的</w:t>
       </w:r>
       <w:r>
-        <w:t>生命周期三阶段（分别为产生，</w:t>
+        <w:t>生命</w:t>
+      </w:r>
+      <w:r>
+        <w:t>周期（分别</w:t>
+      </w:r>
+      <w:r>
+        <w:rPr>
+          <w:rFonts w:hint="eastAsia"/>
+        </w:rPr>
+        <w:t>有</w:t>
+      </w:r>
+      <w:r>
+        <w:t>产生，</w:t>
       </w:r>
       <w:r>
         <w:rPr>
@@ -3257,7 +3174,13 @@
         <w:t>造成</w:t>
       </w:r>
       <w:r>
-        <w:t>系统崩溃）</w:t>
+        <w:t>系统崩溃</w:t>
+      </w:r>
+      <w:r>
+        <w:t>三个阶段</w:t>
+      </w:r>
+      <w:r>
+        <w:t>）</w:t>
       </w:r>
       <w:r>
         <w:t>，</w:t>
@@ -3631,11 +3554,9 @@
       <w:r>
         <w:t>内存中被写入错误的</w:t>
       </w:r>
-      <w:proofErr w:type="spellStart"/>
       <w:r>
         <w:t>runningURL</w:t>
       </w:r>
-      <w:proofErr w:type="spellEnd"/>
       <w:r>
         <w:rPr>
           <w:rFonts w:hint="eastAsia"/>
@@ -3672,11 +3593,9 @@
       <w:r>
         <w:t>读入了</w:t>
       </w:r>
-      <w:proofErr w:type="spellStart"/>
       <w:r>
         <w:t>runningURL</w:t>
       </w:r>
-      <w:proofErr w:type="spellEnd"/>
       <w:r>
         <w:t>错误数据，</w:t>
       </w:r>
@@ -3808,7 +3727,6 @@
         </w:numPr>
         <w:ind w:firstLineChars="0"/>
       </w:pPr>
-      <w:proofErr w:type="spellStart"/>
       <w:r>
         <w:t>Con</w:t>
       </w:r>
@@ -3821,7 +3739,6 @@
       <w:r>
         <w:t>eq</w:t>
       </w:r>
-      <w:proofErr w:type="spellEnd"/>
       <w:r>
         <w:rPr>
           <w:rFonts w:hint="eastAsia"/>
@@ -3833,7 +3750,6 @@
       <w:pPr>
         <w:ind w:firstLine="420"/>
       </w:pPr>
-      <w:proofErr w:type="spellStart"/>
       <w:r>
         <w:t>C</w:t>
       </w:r>
@@ -3849,7 +3765,6 @@
         </w:rPr>
         <w:t>eq</w:t>
       </w:r>
-      <w:proofErr w:type="spellEnd"/>
       <w:r>
         <w:t>结合静态分析与动态分析</w:t>
       </w:r>
@@ -3989,14 +3904,7 @@
         <w:rPr>
           <w:sz w:val="21"/>
         </w:rPr>
-        <w:t xml:space="preserve"> </w:t>
-      </w:r>
-      <w:proofErr w:type="spellStart"/>
-      <w:r>
-        <w:rPr>
-          <w:sz w:val="21"/>
-        </w:rPr>
-        <w:t>ConS</w:t>
+        <w:t xml:space="preserve"> ConS</w:t>
       </w:r>
       <w:r>
         <w:rPr>
@@ -4004,7 +3912,6 @@
         </w:rPr>
         <w:t>eq</w:t>
       </w:r>
-      <w:proofErr w:type="spellEnd"/>
       <w:r>
         <w:rPr>
           <w:rFonts w:hint="eastAsia"/>
@@ -4167,11 +4074,9 @@
         </w:rPr>
         <w:t>对</w:t>
       </w:r>
-      <w:proofErr w:type="spellStart"/>
       <w:r>
         <w:t>runningURL</w:t>
       </w:r>
-      <w:proofErr w:type="spellEnd"/>
       <w:r>
         <w:rPr>
           <w:rFonts w:hint="eastAsia"/>
@@ -5900,6 +5805,9 @@
         <w:t>Java</w:t>
       </w:r>
       <w:r>
+        <w:t>是</w:t>
+      </w:r>
+      <w:r>
         <w:rPr>
           <w:rFonts w:hint="eastAsia"/>
         </w:rPr>
@@ -5912,6 +5820,9 @@
         <w:t>内存模型</w:t>
       </w:r>
       <w:r>
+        <w:t>的</w:t>
+      </w:r>
+      <w:r>
         <w:t>[2]</w:t>
       </w:r>
       <w:r>
@@ -6001,11 +5912,9 @@
       <w:r>
         <w:t xml:space="preserve"> </w:t>
       </w:r>
-      <w:proofErr w:type="spellStart"/>
       <w:r>
         <w:t>DataRaceException</w:t>
       </w:r>
-      <w:proofErr w:type="spellEnd"/>
       <w:r>
         <w:rPr>
           <w:rFonts w:hint="eastAsia"/>
@@ -6018,11 +5927,9 @@
         </w:rPr>
         <w:t>，虚拟机就会抛出</w:t>
       </w:r>
-      <w:proofErr w:type="spellStart"/>
       <w:r>
         <w:t>DataRaceException</w:t>
       </w:r>
-      <w:proofErr w:type="spellEnd"/>
       <w:r>
         <w:rPr>
           <w:rFonts w:hint="eastAsia"/>
@@ -6150,7 +6057,16 @@
         <w:rPr>
           <w:rFonts w:hint="eastAsia"/>
         </w:rPr>
-        <w:t>反之，则有可能发生数据竞争。基于这样的观察，提出了</w:t>
+        <w:t>反之，则有可能发生数据竞争。基于这样的观察，</w:t>
+      </w:r>
+      <w:r>
+        <w:t>Eraser</w:t>
+      </w:r>
+      <w:r>
+        <w:rPr>
+          <w:rFonts w:hint="eastAsia"/>
+        </w:rPr>
+        <w:t>提出了</w:t>
       </w:r>
       <w:r>
         <w:t>Lockset</w:t>
@@ -6254,6 +6170,9 @@
         <w:ind w:firstLine="420"/>
       </w:pPr>
       <w:r>
+        <w:t>Lockset</w:t>
+      </w:r>
+      <w:r>
         <w:rPr>
           <w:rFonts w:hint="eastAsia"/>
         </w:rPr>
@@ -6275,7 +6194,16 @@
         <w:rPr>
           <w:rFonts w:hint="eastAsia"/>
         </w:rPr>
-        <w:t>阶段初始化</w:t>
+        <w:t>阶段</w:t>
+      </w:r>
+      <w:r>
+        <w:t>为</w:t>
+      </w:r>
+      <w:r>
+        <w:rPr>
+          <w:rFonts w:hint="eastAsia"/>
+        </w:rPr>
+        <w:t>初始化</w:t>
       </w:r>
       <w:r>
         <w:rPr>
@@ -6298,13 +6226,8 @@
         </w:rPr>
         <w:t>维护一个</w:t>
       </w:r>
-      <w:proofErr w:type="spellStart"/>
-      <w:r>
-        <w:t>locks_held</w:t>
-      </w:r>
-      <w:proofErr w:type="spellEnd"/>
-      <w:r>
-        <w:t>(t)</w:t>
+      <w:r>
+        <w:t>locks_held(t)</w:t>
       </w:r>
       <w:r>
         <w:rPr>
@@ -6328,7 +6251,16 @@
         <w:rPr>
           <w:rFonts w:hint="eastAsia"/>
         </w:rPr>
-        <w:t>。第二阶段更新</w:t>
+        <w:t>。第二阶段</w:t>
+      </w:r>
+      <w:r>
+        <w:t>为</w:t>
+      </w:r>
+      <w:r>
+        <w:rPr>
+          <w:rFonts w:hint="eastAsia"/>
+        </w:rPr>
+        <w:t>更新</w:t>
       </w:r>
       <w:r>
         <w:rPr>
@@ -6375,7 +6307,19 @@
         <w:rPr>
           <w:rFonts w:hint="eastAsia"/>
         </w:rPr>
-        <w:t>算法，需要动态地对程序代码进行改写，用以统计读写、加锁释放锁、内存声明还有线程创建等操作。基于对这些操作的</w:t>
+        <w:t>算法，需要动态地对程序代码进行改写，来</w:t>
+      </w:r>
+      <w:r>
+        <w:t>实现</w:t>
+      </w:r>
+      <w:r>
+        <w:rPr>
+          <w:rFonts w:hint="eastAsia"/>
+        </w:rPr>
+        <w:t>统计读写、加锁释放锁、内存声明还有线程创建等操作。基于这些操作产生</w:t>
+      </w:r>
+      <w:r>
+        <w:t>的</w:t>
       </w:r>
       <w:r>
         <w:t>Trace</w:t>
@@ -6435,13 +6379,10 @@
         <w:rPr>
           <w:rFonts w:hint="eastAsia"/>
         </w:rPr>
-        <w:t>提出了一种形式化的描述方法，来对读写、加锁释放锁操作等等进行更好的描述与刻画。它将所有需要关注的操作抽象成了三种</w:t>
-      </w:r>
-      <w:r>
-        <w:rPr>
-          <w:rFonts w:hint="eastAsia"/>
-        </w:rPr>
-        <w:t>类别</w:t>
+        <w:t>提出了一种形式化的描述方法，来对读写、加锁释放锁操作等进行更好的描述与刻画。它将所有需要关注的操作抽象成了三个</w:t>
+      </w:r>
+      <w:r>
+        <w:t>集合</w:t>
       </w:r>
       <w:r>
         <w:rPr>
@@ -6449,33 +6390,27 @@
         </w:rPr>
         <w:t>，分别是</w:t>
       </w:r>
-      <w:proofErr w:type="spellStart"/>
       <w:r>
         <w:t>SyncKind</w:t>
       </w:r>
-      <w:proofErr w:type="spellEnd"/>
       <w:r>
         <w:rPr>
           <w:rFonts w:hint="eastAsia"/>
         </w:rPr>
         <w:t>，</w:t>
       </w:r>
-      <w:proofErr w:type="spellStart"/>
       <w:r>
         <w:t>DataKind</w:t>
       </w:r>
-      <w:proofErr w:type="spellEnd"/>
       <w:r>
         <w:rPr>
           <w:rFonts w:hint="eastAsia"/>
         </w:rPr>
         <w:t>和</w:t>
       </w:r>
-      <w:proofErr w:type="spellStart"/>
       <w:r>
         <w:t>AllocKind</w:t>
       </w:r>
-      <w:proofErr w:type="spellEnd"/>
       <w:r>
         <w:rPr>
           <w:rFonts w:hint="eastAsia"/>
@@ -6486,16 +6421,7 @@
         <w:rPr>
           <w:rFonts w:hint="eastAsia"/>
         </w:rPr>
-        <w:t>每一种</w:t>
-      </w:r>
-      <w:r>
-        <w:t>类别</w:t>
-      </w:r>
-      <w:r>
-        <w:rPr>
-          <w:rFonts w:hint="eastAsia"/>
-        </w:rPr>
-        <w:t>是一些抽象操作的集合，这些集合在</w:t>
+        <w:t>这些集合在</w:t>
       </w:r>
       <w:r>
         <w:t>Goldilocks</w:t>
@@ -6751,7 +6677,13 @@
         <w:rPr>
           <w:rFonts w:hint="eastAsia"/>
         </w:rPr>
-        <w:t>对于事务，原子变量和</w:t>
+        <w:t>对</w:t>
+      </w:r>
+      <w:r>
+        <w:rPr>
+          <w:rFonts w:hint="eastAsia"/>
+        </w:rPr>
+        <w:t>事务，原子变量和</w:t>
       </w:r>
       <w:r>
         <w:rPr>
@@ -6808,13 +6740,17 @@
         <w:rPr>
           <w:rFonts w:hint="eastAsia"/>
         </w:rPr>
-        <w:t>实现在</w:t>
-      </w:r>
-      <w:proofErr w:type="spellStart"/>
+        <w:t>是</w:t>
+      </w:r>
+      <w:r>
+        <w:rPr>
+          <w:rFonts w:hint="eastAsia"/>
+        </w:rPr>
+        <w:t>在</w:t>
+      </w:r>
       <w:r>
         <w:t>Kaffe</w:t>
       </w:r>
-      <w:proofErr w:type="spellEnd"/>
       <w:r>
         <w:t>（</w:t>
       </w:r>
@@ -6852,10 +6788,31 @@
         <w:t>解释器模式下</w:t>
       </w:r>
       <w:r>
-        <w:rPr>
-          <w:rFonts w:hint="eastAsia"/>
-        </w:rPr>
-        <w:t>。这样实现的优势在于能够得到源代码在虚拟机内部，内存的布局，以及可以使用虚拟机内部实现的诸多算法。</w:t>
+        <w:t>实现的</w:t>
+      </w:r>
+      <w:r>
+        <w:rPr>
+          <w:rFonts w:hint="eastAsia"/>
+        </w:rPr>
+        <w:t>。这样</w:t>
+      </w:r>
+      <w:r>
+        <w:rPr>
+          <w:rFonts w:hint="eastAsia"/>
+        </w:rPr>
+        <w:t>能够得到</w:t>
+      </w:r>
+      <w:r>
+        <w:rPr>
+          <w:rFonts w:hint="eastAsia"/>
+        </w:rPr>
+        <w:t>源代码在虚拟机内部，内存的布局，同时可以使用虚拟机内部实现的很多</w:t>
+      </w:r>
+      <w:r>
+        <w:rPr>
+          <w:rFonts w:hint="eastAsia"/>
+        </w:rPr>
+        <w:t>算法。</w:t>
       </w:r>
     </w:p>
     <w:p>
@@ -6893,7 +6850,13 @@
         <w:rPr>
           <w:rFonts w:hint="eastAsia"/>
         </w:rPr>
-        <w:t>上也实现了</w:t>
+        <w:t>上也应用</w:t>
+      </w:r>
+      <w:r>
+        <w:rPr>
+          <w:rFonts w:hint="eastAsia"/>
+        </w:rPr>
+        <w:t>了</w:t>
       </w:r>
       <w:r>
         <w:t>Goldilocks</w:t>
@@ -6920,7 +6883,7 @@
         <w:rPr>
           <w:rFonts w:hint="eastAsia"/>
         </w:rPr>
-        <w:t>是一个动态分析工具，在这样的实现中，</w:t>
+        <w:t>是一个动态分析工具，</w:t>
       </w:r>
       <w:r>
         <w:t>Goldilocks</w:t>
@@ -6929,7 +6892,16 @@
         <w:rPr>
           <w:rFonts w:hint="eastAsia"/>
         </w:rPr>
-        <w:t>算法在加载时</w:t>
+        <w:t>算法</w:t>
+      </w:r>
+      <w:r>
+        <w:t>协助其</w:t>
+      </w:r>
+      <w:r>
+        <w:rPr>
+          <w:rFonts w:hint="eastAsia"/>
+        </w:rPr>
+        <w:t>在加载时</w:t>
       </w:r>
       <w:r>
         <w:rPr>
@@ -7019,7 +6991,16 @@
         <w:rPr>
           <w:rFonts w:hint="eastAsia"/>
         </w:rPr>
-        <w:t>异常。</w:t>
+        <w:t>异常</w:t>
+      </w:r>
+      <w:r>
+        <w:t>（误报）</w:t>
+      </w:r>
+      <w:r>
+        <w:rPr>
+          <w:rFonts w:hint="eastAsia"/>
+        </w:rPr>
+        <w:t>。</w:t>
       </w:r>
       <w:r>
         <w:t>Goldilocks</w:t>
@@ -7054,7 +7035,7 @@
         <w:rPr>
           <w:rFonts w:hint="eastAsia"/>
         </w:rPr>
-        <w:t>的形式化抽象，使得它可以支持更多的同步方法。比如对于内存事务的方法进行同步的操作，以及</w:t>
+        <w:t>的形式化抽象，使得它可以支持更多的同步方法。比如内存事务的同步的操作，</w:t>
       </w:r>
       <w:r>
         <w:t>volatile</w:t>
@@ -7063,7 +7044,16 @@
         <w:rPr>
           <w:rFonts w:hint="eastAsia"/>
         </w:rPr>
-        <w:t>变量的读写等等。这些同步方法在传统的算法中都是没有支持的</w:t>
+        <w:t>变量的读写等。这些同步方法都是传统的算法无法</w:t>
+      </w:r>
+      <w:r>
+        <w:t>支持</w:t>
+      </w:r>
+      <w:r>
+        <w:rPr>
+          <w:rFonts w:hint="eastAsia"/>
+        </w:rPr>
+        <w:t>的</w:t>
       </w:r>
       <w:r>
         <w:t>，</w:t>
@@ -7419,7 +7409,13 @@
         <w:rPr>
           <w:rFonts w:hint="eastAsia"/>
         </w:rPr>
-        <w:t>的不确定性提供了独特的优势：用可以触发</w:t>
+        <w:t>的不确定性提供了独特的思路</w:t>
+      </w:r>
+      <w:r>
+        <w:rPr>
+          <w:rFonts w:hint="eastAsia"/>
+        </w:rPr>
+        <w:t>：用可以触发</w:t>
       </w:r>
       <w:r>
         <w:rPr>
@@ -7750,28 +7746,24 @@
         </w:rPr>
         <w:t>的指令</w:t>
       </w:r>
-      <w:proofErr w:type="spellStart"/>
       <w:r>
         <w:rPr>
           <w:rFonts w:hint="eastAsia"/>
         </w:rPr>
         <w:t>i</w:t>
       </w:r>
-      <w:proofErr w:type="spellEnd"/>
       <w:r>
         <w:rPr>
           <w:rFonts w:hint="eastAsia"/>
         </w:rPr>
         <w:t>，那么</w:t>
       </w:r>
-      <w:proofErr w:type="spellStart"/>
       <w:r>
         <w:rPr>
           <w:rFonts w:hint="eastAsia"/>
         </w:rPr>
         <w:t>i</w:t>
       </w:r>
-      <w:proofErr w:type="spellEnd"/>
       <w:r>
         <w:rPr>
           <w:rFonts w:hint="eastAsia"/>
@@ -7789,6 +7781,9 @@
           <w:rFonts w:hint="eastAsia"/>
         </w:rPr>
         <w:t>集中移除。迭代</w:t>
+      </w:r>
+      <w:r>
+        <w:t>上述操作</w:t>
       </w:r>
       <w:r>
         <w:rPr>
@@ -7980,16 +7975,31 @@
         <w:t>可以</w:t>
       </w:r>
       <w:r>
-        <w:t>发现多变量引发的</w:t>
+        <w:t>发现</w:t>
+      </w:r>
+      <w:r>
+        <w:t>由</w:t>
+      </w:r>
+      <w:r>
+        <w:t>多变量引发的</w:t>
       </w:r>
       <w:r>
         <w:t>concurrency bug</w:t>
       </w:r>
       <w:r>
-        <w:t>，对</w:t>
-      </w:r>
-      <w:r>
-        <w:t>lock-set</w:t>
+        <w:t>，</w:t>
+      </w:r>
+      <w:r>
+        <w:t>其</w:t>
+      </w:r>
+      <w:r>
+        <w:t>对</w:t>
+      </w:r>
+      <w:r>
+        <w:t>lock</w:t>
+      </w:r>
+      <w:r>
+        <w:t>set</w:t>
       </w:r>
       <w:r>
         <w:rPr>
@@ -8010,10 +8020,16 @@
         <w:t>的改进</w:t>
       </w:r>
       <w:r>
-        <w:rPr>
-          <w:rFonts w:hint="eastAsia"/>
-        </w:rPr>
-        <w:t>带来</w:t>
+        <w:t>只</w:t>
+      </w:r>
+      <w:r>
+        <w:rPr>
+          <w:rFonts w:hint="eastAsia"/>
+        </w:rPr>
+        <w:t>增加</w:t>
+      </w:r>
+      <w:r>
+        <w:t>了</w:t>
       </w:r>
       <w:r>
         <w:t>较小的性能</w:t>
@@ -8031,6 +8047,9 @@
     <w:p>
       <w:pPr>
         <w:ind w:firstLine="420"/>
+        <w:rPr>
+          <w:rFonts w:hint="eastAsia"/>
+        </w:rPr>
       </w:pPr>
       <w:r>
         <w:rPr>
@@ -8042,6 +8061,62 @@
         <w:rPr>
           <w:rFonts w:hint="eastAsia"/>
         </w:rPr>
+        <w:t>可以被</w:t>
+      </w:r>
+      <w:r>
+        <w:t>已有工具</w:t>
+      </w:r>
+      <w:r>
+        <w:t>(</w:t>
+      </w:r>
+      <w:r>
+        <w:t>例如</w:t>
+      </w:r>
+      <w:r>
+        <w:t xml:space="preserve">Autolocker </w:t>
+      </w:r>
+      <w:r>
+        <w:rPr>
+          <w:rFonts w:hint="eastAsia"/>
+        </w:rPr>
+        <w:t>和</w:t>
+      </w:r>
+      <w:r>
+        <w:t>Colorama)</w:t>
+      </w:r>
+      <w:r>
+        <w:t>扩展，</w:t>
+      </w:r>
+      <w:r>
+        <w:rPr>
+          <w:rFonts w:hint="eastAsia"/>
+        </w:rPr>
+        <w:t>具有</w:t>
+      </w:r>
+      <w:r>
+        <w:t>较高的可扩展性</w:t>
+      </w:r>
+      <w:r>
+        <w:t>。</w:t>
+      </w:r>
+    </w:p>
+    <w:p>
+      <w:pPr>
+        <w:ind w:firstLine="420"/>
+        <w:rPr>
+          <w:rFonts w:hint="eastAsia"/>
+        </w:rPr>
+      </w:pPr>
+      <w:r>
+        <w:rPr>
+          <w:rFonts w:hint="eastAsia"/>
+        </w:rPr>
+        <w:t>MUVI</w:t>
+      </w:r>
+      <w:r>
+        <w:rPr>
+          <w:rFonts w:hint="eastAsia"/>
+        </w:rPr>
         <w:t>中有</w:t>
       </w:r>
       <w:r>
@@ -8082,69 +8157,6 @@
       </w:r>
       <w:r>
         <w:t>用户带来较大负担。</w:t>
-      </w:r>
-    </w:p>
-    <w:p>
-      <w:pPr>
-        <w:ind w:firstLine="420"/>
-      </w:pPr>
-      <w:r>
-        <w:rPr>
-          <w:rFonts w:hint="eastAsia"/>
-        </w:rPr>
-        <w:t>MUVI</w:t>
-      </w:r>
-      <w:r>
-        <w:rPr>
-          <w:rFonts w:hint="eastAsia"/>
-        </w:rPr>
-        <w:t>可以被</w:t>
-      </w:r>
-      <w:r>
-        <w:t>已有工具</w:t>
-      </w:r>
-      <w:r>
-        <w:t>(</w:t>
-      </w:r>
-      <w:r>
-        <w:t>例如</w:t>
-      </w:r>
-      <w:proofErr w:type="spellStart"/>
-      <w:r>
-        <w:t>Autolocker</w:t>
-      </w:r>
-      <w:proofErr w:type="spellEnd"/>
-      <w:r>
-        <w:t xml:space="preserve"> </w:t>
-      </w:r>
-      <w:r>
-        <w:rPr>
-          <w:rFonts w:hint="eastAsia"/>
-        </w:rPr>
-        <w:t>和</w:t>
-      </w:r>
-      <w:proofErr w:type="spellStart"/>
-      <w:r>
-        <w:t>Colorama</w:t>
-      </w:r>
-      <w:proofErr w:type="spellEnd"/>
-      <w:r>
-        <w:t>)</w:t>
-      </w:r>
-      <w:r>
-        <w:t>扩展</w:t>
-      </w:r>
-      <w:r>
-        <w:t>，</w:t>
-      </w:r>
-      <w:r>
-        <w:rPr>
-          <w:rFonts w:hint="eastAsia"/>
-        </w:rPr>
-        <w:t>具有</w:t>
-      </w:r>
-      <w:r>
-        <w:t>较高的可扩展性。</w:t>
       </w:r>
     </w:p>
     <w:p>
@@ -8245,7 +8257,22 @@
         <w:rPr>
           <w:rFonts w:hint="eastAsia"/>
         </w:rPr>
-        <w:t>的算法使用了计算机系统中非常经典的模式匹配的思想，使得算法在实现过程中比较简单，除此之外，</w:t>
+        <w:t>的算法</w:t>
+      </w:r>
+      <w:r>
+        <w:rPr>
+          <w:rFonts w:hint="eastAsia"/>
+        </w:rPr>
+        <w:t>使用了计算机系统中非常经典的模式匹配的思想，使得算法实现</w:t>
+      </w:r>
+      <w:r>
+        <w:t>起来</w:t>
+      </w:r>
+      <w:r>
+        <w:rPr>
+          <w:rFonts w:hint="eastAsia"/>
+        </w:rPr>
+        <w:t>比较简单，除此之外，</w:t>
       </w:r>
       <w:r>
         <w:rPr>
@@ -8257,7 +8284,28 @@
         <w:rPr>
           <w:rFonts w:hint="eastAsia"/>
         </w:rPr>
-        <w:t>提供了软件和硬件层面的两种实现方式，各自有着不同的使用场景，软件层面的实现更加简单，但是有着比较高的</w:t>
+        <w:t>提供了软件和硬件层面的两种实现方式，各自有着不同的使用场景，</w:t>
+      </w:r>
+      <w:r>
+        <w:rPr>
+          <w:rFonts w:hint="eastAsia"/>
+        </w:rPr>
+        <w:t>在</w:t>
+      </w:r>
+      <w:r>
+        <w:rPr>
+          <w:rFonts w:hint="eastAsia"/>
+        </w:rPr>
+        <w:t>软件层面</w:t>
+      </w:r>
+      <w:r>
+        <w:t>上</w:t>
+      </w:r>
+      <w:r>
+        <w:rPr>
+          <w:rFonts w:hint="eastAsia"/>
+        </w:rPr>
+        <w:t>的实现更加简单，但是有着比较高的</w:t>
       </w:r>
       <w:r>
         <w:rPr>
@@ -8269,19 +8317,31 @@
         <w:rPr>
           <w:rFonts w:hint="eastAsia"/>
         </w:rPr>
-        <w:t>，而硬件层面的实现则需要使用添加或修改硬件结构的方式来实现</w:t>
-      </w:r>
-      <w:r>
-        <w:rPr>
-          <w:rFonts w:hint="eastAsia"/>
-        </w:rPr>
-        <w:t>AVIO</w:t>
-      </w:r>
-      <w:r>
-        <w:rPr>
-          <w:rFonts w:hint="eastAsia"/>
-        </w:rPr>
-        <w:t>，比较复杂，但是会有着更好的效率。</w:t>
+        <w:t>，而</w:t>
+      </w:r>
+      <w:r>
+        <w:t>在</w:t>
+      </w:r>
+      <w:r>
+        <w:rPr>
+          <w:rFonts w:hint="eastAsia"/>
+        </w:rPr>
+        <w:t>硬件层面</w:t>
+      </w:r>
+      <w:r>
+        <w:t>上</w:t>
+      </w:r>
+      <w:r>
+        <w:rPr>
+          <w:rFonts w:hint="eastAsia"/>
+        </w:rPr>
+        <w:t>的实现则需要通过</w:t>
+      </w:r>
+      <w:r>
+        <w:rPr>
+          <w:rFonts w:hint="eastAsia"/>
+        </w:rPr>
+        <w:t>添加或修改硬件结构，比较复杂，但是会有着更好的效率。</w:t>
       </w:r>
     </w:p>
     <w:p>
@@ -8385,24 +8445,20 @@
         </w:numPr>
         <w:ind w:firstLineChars="0"/>
       </w:pPr>
-      <w:proofErr w:type="spellStart"/>
       <w:r>
         <w:t>ConSeq</w:t>
       </w:r>
-      <w:proofErr w:type="spellEnd"/>
     </w:p>
     <w:p>
       <w:pPr>
         <w:ind w:firstLine="420"/>
       </w:pPr>
-      <w:proofErr w:type="spellStart"/>
       <w:r>
         <w:rPr>
           <w:rFonts w:hint="eastAsia"/>
         </w:rPr>
         <w:t>ConSeq</w:t>
       </w:r>
-      <w:proofErr w:type="spellEnd"/>
       <w:r>
         <w:rPr>
           <w:rFonts w:hint="eastAsia"/>
@@ -8464,7 +8520,16 @@
         <w:t>提供更</w:t>
       </w:r>
       <w:r>
-        <w:t>具有解释性的</w:t>
+        <w:t>详细更具有</w:t>
+      </w:r>
+      <w:r>
+        <w:rPr>
+          <w:rFonts w:hint="eastAsia"/>
+        </w:rPr>
+        <w:t>可读</w:t>
+      </w:r>
+      <w:r>
+        <w:t>性的</w:t>
       </w:r>
       <w:r>
         <w:t>bug report</w:t>
@@ -8478,24 +8543,16 @@
         <w:ind w:firstLine="420"/>
       </w:pPr>
       <w:r>
-        <w:rPr>
-          <w:rFonts w:hint="eastAsia"/>
-        </w:rPr>
-        <w:t>由于</w:t>
-      </w:r>
-      <w:proofErr w:type="spellStart"/>
-      <w:r>
         <w:t>ConSeq</w:t>
       </w:r>
-      <w:proofErr w:type="spellEnd"/>
-      <w:r>
-        <w:rPr>
-          <w:rFonts w:hint="eastAsia"/>
-        </w:rPr>
-        <w:t>利用</w:t>
-      </w:r>
-      <w:r>
-        <w:t>了</w:t>
+      <w:r>
+        <w:t>是</w:t>
+      </w:r>
+      <w:r>
+        <w:rPr>
+          <w:rFonts w:hint="eastAsia"/>
+        </w:rPr>
+        <w:t>基于</w:t>
       </w:r>
       <w:r>
         <w:t>Concurrency bug</w:t>
@@ -8507,7 +8564,22 @@
         <w:t>传播</w:t>
       </w:r>
       <w:r>
-        <w:t>路径较短的特点，</w:t>
+        <w:t>路径较短的</w:t>
+      </w:r>
+      <w:r>
+        <w:rPr>
+          <w:rFonts w:hint="eastAsia"/>
+        </w:rPr>
+        <w:t>假设</w:t>
+      </w:r>
+      <w:r>
+        <w:t>而实现的</w:t>
+      </w:r>
+      <w:r>
+        <w:t>，</w:t>
+      </w:r>
+      <w:r>
+        <w:t>因而</w:t>
       </w:r>
       <w:r>
         <w:rPr>
@@ -8635,7 +8707,10 @@
         <w:t>会导致</w:t>
       </w:r>
       <w:r>
-        <w:t>False positive</w:t>
+        <w:rPr>
+          <w:rFonts w:hint="eastAsia"/>
+        </w:rPr>
+        <w:t>误报率</w:t>
       </w:r>
       <w:r>
         <w:t>比较高。</w:t>
@@ -8925,7 +9000,16 @@
         <w:t>Lockset</w:t>
       </w:r>
       <w:r>
-        <w:t>算法，其最大的优势在于，因为给出了形式化的算法描述，使得算法的扩展变得简单。</w:t>
+        <w:t>算法，其最大的优势在于，</w:t>
+      </w:r>
+      <w:r>
+        <w:rPr>
+          <w:rFonts w:hint="eastAsia"/>
+        </w:rPr>
+        <w:t>它</w:t>
+      </w:r>
+      <w:r>
+        <w:t>给出了形式化的算法描述，使得算法的扩展变得简单。</w:t>
       </w:r>
       <w:r>
         <w:t>Goldilocks</w:t>
@@ -8993,7 +9077,22 @@
         <w:t>也存在一些缺点，因为</w:t>
       </w:r>
       <w:r>
-        <w:t>它是基于动态分析进行的，所以非常依赖程序的执行路径，所以不可能</w:t>
+        <w:t>它是</w:t>
+      </w:r>
+      <w:r>
+        <w:rPr>
+          <w:rFonts w:hint="eastAsia"/>
+        </w:rPr>
+        <w:t>进行</w:t>
+      </w:r>
+      <w:r>
+        <w:t>的是动态分析，所以非常依赖程序的执行路径，</w:t>
+      </w:r>
+      <w:r>
+        <w:rPr>
+          <w:rFonts w:hint="eastAsia"/>
+        </w:rPr>
+        <w:t>也很难</w:t>
       </w:r>
       <w:r>
         <w:t>找到所有的</w:t>
@@ -9002,31 +9101,109 @@
         <w:t>Bug</w:t>
       </w:r>
       <w:r>
-        <w:t>。另外，目前的实现都是针对于</w:t>
+        <w:t>。另外，目前的实现都是</w:t>
+      </w:r>
+      <w:r>
+        <w:rPr>
+          <w:rFonts w:hint="eastAsia"/>
+        </w:rPr>
+        <w:t>基于</w:t>
       </w:r>
       <w:r>
         <w:t>Java</w:t>
       </w:r>
       <w:r>
-        <w:t>语言的，</w:t>
+        <w:t>的，</w:t>
       </w:r>
       <w:r>
         <w:t>不适用于其他语言</w:t>
       </w:r>
       <w:r>
-        <w:t>，通用性不是特别好。不过从研究的角度来讲，</w:t>
-      </w:r>
-      <w:r>
+        <w:t>，通用性不是特别好。</w:t>
+      </w:r>
+      <w:r>
+        <w:rPr>
+          <w:rFonts w:hint="eastAsia"/>
+        </w:rPr>
+        <w:t>然而</w:t>
+      </w:r>
+      <w:r>
+        <w:t>，</w:t>
+      </w:r>
+      <w:r>
+        <w:rPr>
+          <w:color w:val="FF0000"/>
+        </w:rPr>
+        <w:t>从研究的角度来讲，</w:t>
+      </w:r>
+      <w:r>
+        <w:rPr>
+          <w:color w:val="FF0000"/>
+        </w:rPr>
         <w:t>Goldilocks</w:t>
       </w:r>
       <w:r>
+        <w:rPr>
+          <w:color w:val="FF0000"/>
+        </w:rPr>
         <w:t>为在检测新的同步方法引入的数据竞争</w:t>
       </w:r>
       <w:r>
+        <w:rPr>
+          <w:color w:val="FF0000"/>
+        </w:rPr>
         <w:t>Bug</w:t>
       </w:r>
       <w:r>
+        <w:rPr>
+          <w:color w:val="FF0000"/>
+        </w:rPr>
         <w:t>提供了一个方向。</w:t>
+      </w:r>
+      <w:r>
+        <w:rPr>
+          <w:color w:val="FF0000"/>
+        </w:rPr>
+        <w:t>（这个地方我</w:t>
+      </w:r>
+      <w:r>
+        <w:rPr>
+          <w:rFonts w:hint="eastAsia"/>
+          <w:color w:val="FF0000"/>
+        </w:rPr>
+        <w:t>读着</w:t>
+      </w:r>
+      <w:r>
+        <w:rPr>
+          <w:color w:val="FF0000"/>
+        </w:rPr>
+        <w:t>觉得不通顺，</w:t>
+      </w:r>
+      <w:r>
+        <w:rPr>
+          <w:rFonts w:hint="eastAsia"/>
+          <w:color w:val="FF0000"/>
+        </w:rPr>
+        <w:t>但是</w:t>
+      </w:r>
+      <w:r>
+        <w:rPr>
+          <w:color w:val="FF0000"/>
+        </w:rPr>
+        <w:t>不知道怎么改，</w:t>
+      </w:r>
+      <w:r>
+        <w:rPr>
+          <w:rFonts w:hint="eastAsia"/>
+          <w:color w:val="FF0000"/>
+        </w:rPr>
+        <w:t>队长</w:t>
+      </w:r>
+      <w:r>
+        <w:rPr>
+          <w:color w:val="FF0000"/>
+        </w:rPr>
+        <w:t>大人你看看吧）</w:t>
       </w:r>
     </w:p>
     <w:p>
@@ -9087,11 +9264,9 @@
       <w:r>
         <w:t>和</w:t>
       </w:r>
-      <w:proofErr w:type="spellStart"/>
       <w:r>
         <w:t>ConSeq</w:t>
       </w:r>
-      <w:proofErr w:type="spellEnd"/>
       <w:r>
         <w:rPr>
           <w:rFonts w:hint="eastAsia"/>
@@ -9155,19 +9330,11 @@
         </w:rPr>
         <w:t>之争。而在两者的基础上，有研究将两者结合起来，提出了</w:t>
       </w:r>
-      <w:proofErr w:type="spellStart"/>
-      <w:r>
-        <w:rPr>
-          <w:rFonts w:hint="eastAsia"/>
-        </w:rPr>
-        <w:t>Exo</w:t>
-      </w:r>
-      <w:proofErr w:type="spellEnd"/>
-      <w:r>
-        <w:rPr>
-          <w:rFonts w:hint="eastAsia"/>
-        </w:rPr>
-        <w:t xml:space="preserve"> kernel</w:t>
+      <w:r>
+        <w:rPr>
+          <w:rFonts w:hint="eastAsia"/>
+        </w:rPr>
+        <w:t>Exo kernel</w:t>
       </w:r>
       <w:r>
         <w:rPr>
@@ -9263,79 +9430,7 @@
         <w:rPr>
           <w:rFonts w:hint="eastAsia"/>
         </w:rPr>
-        <w:t>在大多数的</w:t>
-      </w:r>
-      <w:r>
-        <w:rPr>
-          <w:rFonts w:hint="eastAsia"/>
-        </w:rPr>
-        <w:t>concurrency bug</w:t>
-      </w:r>
-      <w:r>
-        <w:rPr>
-          <w:rFonts w:hint="eastAsia"/>
-        </w:rPr>
-        <w:t>的检测技术中，大多数技术都是使用程序的动态分析或者是静态分析来实现的。而</w:t>
-      </w:r>
-      <w:r>
-        <w:rPr>
-          <w:rFonts w:hint="eastAsia"/>
-        </w:rPr>
-        <w:t>MUVI</w:t>
-      </w:r>
-      <w:r>
-        <w:rPr>
-          <w:rFonts w:hint="eastAsia"/>
-        </w:rPr>
-        <w:t>在变量的关联性分析时，使用了静态分析的技术，而在数据竞争</w:t>
-      </w:r>
-      <w:r>
-        <w:rPr>
-          <w:rFonts w:hint="eastAsia"/>
-        </w:rPr>
-        <w:t>Bug</w:t>
-      </w:r>
-      <w:r>
-        <w:rPr>
-          <w:rFonts w:hint="eastAsia"/>
-        </w:rPr>
-        <w:t>的检测时，对</w:t>
-      </w:r>
-      <w:r>
-        <w:rPr>
-          <w:rFonts w:hint="eastAsia"/>
-        </w:rPr>
-        <w:t>Lockset</w:t>
-      </w:r>
-      <w:r>
-        <w:rPr>
-          <w:rFonts w:hint="eastAsia"/>
-        </w:rPr>
-        <w:t>算法进行了改进，运用了基于动态分析的检测技术。将两种程序分析技术结合起来，使得</w:t>
-      </w:r>
-      <w:r>
-        <w:rPr>
-          <w:rFonts w:hint="eastAsia"/>
-        </w:rPr>
-        <w:t>MUVI</w:t>
-      </w:r>
-      <w:r>
-        <w:rPr>
-          <w:rFonts w:hint="eastAsia"/>
-        </w:rPr>
-        <w:t>在拥有合理的</w:t>
-      </w:r>
-      <w:r>
-        <w:rPr>
-          <w:rFonts w:hint="eastAsia"/>
-        </w:rPr>
-        <w:t>overhead</w:t>
-      </w:r>
-      <w:r>
-        <w:rPr>
-          <w:rFonts w:hint="eastAsia"/>
-        </w:rPr>
-        <w:t>的同时准确性也得以保证。由以上的例子可以看出，这样的设计原则在系统的设计过程中是非常常见的。不同的两种设计哲学，未必是不能相互结合的。</w:t>
+        <w:t>由以上的例子可以看出，这样的设计原则在系统的设计过程中是非常常见的。不同的两种设计哲学，未必是不能相互结合的。</w:t>
       </w:r>
     </w:p>
     <w:p>
@@ -9562,6 +9657,9 @@
         <w:t>：</w:t>
       </w:r>
       <w:r>
+        <w:t>本文提到的</w:t>
+      </w:r>
+      <w:r>
         <w:t>每</w:t>
       </w:r>
       <w:r>
@@ -9571,7 +9669,13 @@
         <w:t>个</w:t>
       </w:r>
       <w:r>
-        <w:t>系统试图解决某一类或某几类的</w:t>
+        <w:t>系统</w:t>
+      </w:r>
+      <w:r>
+        <w:t>都是</w:t>
+      </w:r>
+      <w:r>
+        <w:t>试图解决某一类或某几类的</w:t>
       </w:r>
       <w:r>
         <w:rPr>
@@ -9801,7 +9905,6 @@
       <w:r>
         <w:t>和习惯。</w:t>
       </w:r>
-      <w:proofErr w:type="spellStart"/>
       <w:r>
         <w:t>C</w:t>
       </w:r>
@@ -9820,7 +9923,6 @@
         </w:rPr>
         <w:t>eq</w:t>
       </w:r>
-      <w:proofErr w:type="spellEnd"/>
       <w:r>
         <w:rPr>
           <w:rFonts w:hint="eastAsia"/>
@@ -9891,7 +9993,19 @@
         <w:t>信息</w:t>
       </w:r>
       <w:r>
-        <w:t>，方便用户分析</w:t>
+        <w:t>，</w:t>
+      </w:r>
+      <w:r>
+        <w:rPr>
+          <w:rFonts w:hint="eastAsia"/>
+        </w:rPr>
+        <w:t>同时</w:t>
+      </w:r>
+      <w:r>
+        <w:t>也</w:t>
+      </w:r>
+      <w:r>
+        <w:t>方便用户分析</w:t>
       </w:r>
       <w:r>
         <w:t>bug</w:t>
@@ -10035,8 +10149,6 @@
       <w:r>
         <w:t>。</w:t>
       </w:r>
-      <w:bookmarkStart w:id="0" w:name="_GoBack"/>
-      <w:bookmarkEnd w:id="0"/>
     </w:p>
     <w:p>
       <w:pPr>
@@ -10128,11 +10240,9 @@
       <w:r>
         <w:t>相关。</w:t>
       </w:r>
-      <w:proofErr w:type="spellStart"/>
       <w:r>
         <w:t>ConSeq</w:t>
       </w:r>
-      <w:proofErr w:type="spellEnd"/>
       <w:r>
         <w:t>假设</w:t>
       </w:r>
@@ -10398,28 +10508,24 @@
         </w:rPr>
         <w:t>检测工具上进行扩展，如</w:t>
       </w:r>
-      <w:proofErr w:type="spellStart"/>
       <w:r>
         <w:rPr>
           <w:rFonts w:hint="eastAsia"/>
         </w:rPr>
         <w:t>RaceTrack</w:t>
       </w:r>
-      <w:proofErr w:type="spellEnd"/>
       <w:r>
         <w:rPr>
           <w:rFonts w:hint="eastAsia"/>
         </w:rPr>
         <w:t>、</w:t>
       </w:r>
-      <w:proofErr w:type="spellStart"/>
       <w:r>
         <w:rPr>
           <w:rFonts w:hint="eastAsia"/>
         </w:rPr>
         <w:t>RacerX</w:t>
       </w:r>
-      <w:proofErr w:type="spellEnd"/>
       <w:r>
         <w:rPr>
           <w:rFonts w:hint="eastAsia"/>
@@ -10530,7 +10636,13 @@
         <w:rPr>
           <w:rFonts w:hint="eastAsia"/>
         </w:rPr>
-        <w:t>中，其中最重要的部分就是需要把所有的操作用形式化的方式描述出来，</w:t>
+        <w:t>中，其中最重要的部分就是</w:t>
+      </w:r>
+      <w:r>
+        <w:rPr>
+          <w:rFonts w:hint="eastAsia"/>
+        </w:rPr>
+        <w:t>把所有的操作用形式化的方式描述出来，</w:t>
       </w:r>
       <w:r>
         <w:t>这样</w:t>
@@ -10542,7 +10654,10 @@
         <w:t>的做法</w:t>
       </w:r>
       <w:r>
-        <w:t>带</w:t>
+        <w:rPr>
+          <w:rFonts w:hint="eastAsia"/>
+        </w:rPr>
+        <w:t>的</w:t>
       </w:r>
       <w:r>
         <w:rPr>
@@ -10773,28 +10888,12 @@
         </w:rPr>
         <w:t>两者提出的方法可以在别的工具（</w:t>
       </w:r>
-      <w:proofErr w:type="spellStart"/>
-      <w:r>
-        <w:rPr>
-          <w:rFonts w:hint="eastAsia"/>
-        </w:rPr>
-        <w:t>Autolocker</w:t>
-      </w:r>
-      <w:proofErr w:type="spellEnd"/>
-      <w:r>
-        <w:rPr>
-          <w:rFonts w:hint="eastAsia"/>
-        </w:rPr>
-        <w:t xml:space="preserve"> and </w:t>
-      </w:r>
-      <w:proofErr w:type="spellStart"/>
-      <w:r>
-        <w:rPr>
-          <w:rFonts w:hint="eastAsia"/>
-        </w:rPr>
-        <w:t>Colorama</w:t>
-      </w:r>
-      <w:proofErr w:type="spellEnd"/>
+      <w:r>
+        <w:rPr>
+          <w:rFonts w:hint="eastAsia"/>
+        </w:rPr>
+        <w:t>Autolocker and Colorama</w:t>
+      </w:r>
       <w:r>
         <w:rPr>
           <w:rFonts w:hint="eastAsia"/>
@@ -11338,14 +11437,12 @@
       <w:r>
         <w:t>的粒度为临界区。</w:t>
       </w:r>
-      <w:proofErr w:type="spellStart"/>
       <w:r>
         <w:rPr>
           <w:rFonts w:hint="eastAsia"/>
         </w:rPr>
         <w:t>ConSeq</w:t>
       </w:r>
-      <w:proofErr w:type="spellEnd"/>
       <w:r>
         <w:rPr>
           <w:rFonts w:hint="eastAsia"/>
@@ -11389,17 +11486,13 @@
         <w:rPr>
           <w:rFonts w:hint="eastAsia"/>
         </w:rPr>
-        <w:t>仅针对</w:t>
+        <w:t>仅适用于</w:t>
       </w:r>
       <w:r>
         <w:t>Java</w:t>
       </w:r>
-      <w:r>
-        <w:rPr>
-          <w:rFonts w:hint="eastAsia"/>
-        </w:rPr>
-        <w:t>语言</w:t>
-      </w:r>
+      <w:bookmarkStart w:id="0" w:name="_GoBack"/>
+      <w:bookmarkEnd w:id="0"/>
       <w:r>
         <w:t>，</w:t>
       </w:r>
@@ -11548,9 +11641,6 @@
     </w:p>
     <w:p>
       <w:pPr>
-        <w:rPr>
-          <w:rFonts w:hint="eastAsia"/>
-        </w:rPr>
         <w:sectPr>
           <w:type w:val="continuous"/>
           <w:pgSz w:w="11900" w:h="16840"/>
@@ -11588,7 +11678,6 @@
           <w:shd w:val="clear" w:color="auto" w:fill="FFFFFF"/>
         </w:rPr>
       </w:pPr>
-      <w:proofErr w:type="spellStart"/>
       <w:r>
         <w:rPr>
           <w:rFonts w:ascii="Arial" w:eastAsia="Times New Roman" w:hAnsi="Arial" w:cs="Arial"/>
@@ -11598,67 +11687,7 @@
           <w:szCs w:val="20"/>
           <w:shd w:val="clear" w:color="auto" w:fill="FFFFFF"/>
         </w:rPr>
-        <w:t>Elmas</w:t>
-      </w:r>
-      <w:proofErr w:type="spellEnd"/>
-      <w:r>
-        <w:rPr>
-          <w:rFonts w:ascii="Arial" w:eastAsia="Times New Roman" w:hAnsi="Arial" w:cs="Arial"/>
-          <w:color w:val="000000" w:themeColor="text1"/>
-          <w:kern w:val="0"/>
-          <w:sz w:val="20"/>
-          <w:szCs w:val="20"/>
-          <w:shd w:val="clear" w:color="auto" w:fill="FFFFFF"/>
-        </w:rPr>
-        <w:t xml:space="preserve"> T, </w:t>
-      </w:r>
-      <w:proofErr w:type="spellStart"/>
-      <w:r>
-        <w:rPr>
-          <w:rFonts w:ascii="Arial" w:eastAsia="Times New Roman" w:hAnsi="Arial" w:cs="Arial"/>
-          <w:color w:val="000000" w:themeColor="text1"/>
-          <w:kern w:val="0"/>
-          <w:sz w:val="20"/>
-          <w:szCs w:val="20"/>
-          <w:shd w:val="clear" w:color="auto" w:fill="FFFFFF"/>
-        </w:rPr>
-        <w:t>Qadeer</w:t>
-      </w:r>
-      <w:proofErr w:type="spellEnd"/>
-      <w:r>
-        <w:rPr>
-          <w:rFonts w:ascii="Arial" w:eastAsia="Times New Roman" w:hAnsi="Arial" w:cs="Arial"/>
-          <w:color w:val="000000" w:themeColor="text1"/>
-          <w:kern w:val="0"/>
-          <w:sz w:val="20"/>
-          <w:szCs w:val="20"/>
-          <w:shd w:val="clear" w:color="auto" w:fill="FFFFFF"/>
-        </w:rPr>
-        <w:t xml:space="preserve"> S, </w:t>
-      </w:r>
-      <w:proofErr w:type="spellStart"/>
-      <w:r>
-        <w:rPr>
-          <w:rFonts w:ascii="Arial" w:eastAsia="Times New Roman" w:hAnsi="Arial" w:cs="Arial"/>
-          <w:color w:val="000000" w:themeColor="text1"/>
-          <w:kern w:val="0"/>
-          <w:sz w:val="20"/>
-          <w:szCs w:val="20"/>
-          <w:shd w:val="clear" w:color="auto" w:fill="FFFFFF"/>
-        </w:rPr>
-        <w:t>Tasiran</w:t>
-      </w:r>
-      <w:proofErr w:type="spellEnd"/>
-      <w:r>
-        <w:rPr>
-          <w:rFonts w:ascii="Arial" w:eastAsia="Times New Roman" w:hAnsi="Arial" w:cs="Arial"/>
-          <w:color w:val="000000" w:themeColor="text1"/>
-          <w:kern w:val="0"/>
-          <w:sz w:val="20"/>
-          <w:szCs w:val="20"/>
-          <w:shd w:val="clear" w:color="auto" w:fill="FFFFFF"/>
-        </w:rPr>
-        <w:t xml:space="preserve"> S. Goldilocks: a race and transaction-aware java runtime[C]//</w:t>
+        <w:t>Elmas T, Qadeer S, Tasiran S. Goldilocks: a race and transaction-aware java runtime[C]//</w:t>
       </w:r>
       <w:r>
         <w:rPr>
@@ -11717,31 +11746,7 @@
           <w:szCs w:val="20"/>
           <w:shd w:val="clear" w:color="auto" w:fill="FFFFFF"/>
         </w:rPr>
-        <w:t xml:space="preserve">Manson J, Pugh W, </w:t>
-      </w:r>
-      <w:proofErr w:type="spellStart"/>
-      <w:r>
-        <w:rPr>
-          <w:rFonts w:ascii="Arial" w:eastAsia="Times New Roman" w:hAnsi="Arial" w:cs="Arial"/>
-          <w:color w:val="000000" w:themeColor="text1"/>
-          <w:kern w:val="0"/>
-          <w:sz w:val="20"/>
-          <w:szCs w:val="20"/>
-          <w:shd w:val="clear" w:color="auto" w:fill="FFFFFF"/>
-        </w:rPr>
-        <w:t>Adve</w:t>
-      </w:r>
-      <w:proofErr w:type="spellEnd"/>
-      <w:r>
-        <w:rPr>
-          <w:rFonts w:ascii="Arial" w:eastAsia="Times New Roman" w:hAnsi="Arial" w:cs="Arial"/>
-          <w:color w:val="000000" w:themeColor="text1"/>
-          <w:kern w:val="0"/>
-          <w:sz w:val="20"/>
-          <w:szCs w:val="20"/>
-          <w:shd w:val="clear" w:color="auto" w:fill="FFFFFF"/>
-        </w:rPr>
-        <w:t xml:space="preserve"> S V. The Java memory model[M]. ACM, 2005.</w:t>
+        <w:t>Manson J, Pugh W, Adve S V. The Java memory model[M]. ACM, 2005.</w:t>
       </w:r>
     </w:p>
     <w:p>
@@ -11803,31 +11808,7 @@
           <w:szCs w:val="20"/>
           <w:shd w:val="clear" w:color="auto" w:fill="FFFFFF"/>
         </w:rPr>
-        <w:t xml:space="preserve">Flanagan C, Freund S N. The </w:t>
-      </w:r>
-      <w:proofErr w:type="spellStart"/>
-      <w:r>
-        <w:rPr>
-          <w:rFonts w:ascii="Arial" w:eastAsia="Times New Roman" w:hAnsi="Arial" w:cs="Arial"/>
-          <w:color w:val="000000" w:themeColor="text1"/>
-          <w:kern w:val="0"/>
-          <w:sz w:val="20"/>
-          <w:szCs w:val="20"/>
-          <w:shd w:val="clear" w:color="auto" w:fill="FFFFFF"/>
-        </w:rPr>
-        <w:t>RoadRunner</w:t>
-      </w:r>
-      <w:proofErr w:type="spellEnd"/>
-      <w:r>
-        <w:rPr>
-          <w:rFonts w:ascii="Arial" w:eastAsia="Times New Roman" w:hAnsi="Arial" w:cs="Arial"/>
-          <w:color w:val="000000" w:themeColor="text1"/>
-          <w:kern w:val="0"/>
-          <w:sz w:val="20"/>
-          <w:szCs w:val="20"/>
-          <w:shd w:val="clear" w:color="auto" w:fill="FFFFFF"/>
-        </w:rPr>
-        <w:t xml:space="preserve"> dynamic analysis framework for concurrent programs[C]//Proceedings of the 9th ACM SIGPLAN-SIGSOFT workshop on Program analysis for software tools and engineering. ACM, 2010: 1-8.</w:t>
+        <w:t>Flanagan C, Freund S N. The RoadRunner dynamic analysis framework for concurrent programs[C]//Proceedings of the 9th ACM SIGPLAN-SIGSOFT workshop on Program analysis for software tools and engineering. ACM, 2010: 1-8.</w:t>
       </w:r>
     </w:p>
     <w:p>
@@ -11911,55 +11892,7 @@
           <w:szCs w:val="20"/>
           <w:shd w:val="clear" w:color="auto" w:fill="FFFFFF"/>
         </w:rPr>
-        <w:t xml:space="preserve">Zhang W, Lim J, </w:t>
-      </w:r>
-      <w:proofErr w:type="spellStart"/>
-      <w:r>
-        <w:rPr>
-          <w:rFonts w:ascii="Arial" w:eastAsia="Times New Roman" w:hAnsi="Arial" w:cs="Arial"/>
-          <w:color w:val="000000" w:themeColor="text1"/>
-          <w:kern w:val="0"/>
-          <w:sz w:val="20"/>
-          <w:szCs w:val="20"/>
-          <w:shd w:val="clear" w:color="auto" w:fill="FFFFFF"/>
-        </w:rPr>
-        <w:t>Olichandran</w:t>
-      </w:r>
-      <w:proofErr w:type="spellEnd"/>
-      <w:r>
-        <w:rPr>
-          <w:rFonts w:ascii="Arial" w:eastAsia="Times New Roman" w:hAnsi="Arial" w:cs="Arial"/>
-          <w:color w:val="000000" w:themeColor="text1"/>
-          <w:kern w:val="0"/>
-          <w:sz w:val="20"/>
-          <w:szCs w:val="20"/>
-          <w:shd w:val="clear" w:color="auto" w:fill="FFFFFF"/>
-        </w:rPr>
-        <w:t xml:space="preserve"> R, et al. </w:t>
-      </w:r>
-      <w:proofErr w:type="spellStart"/>
-      <w:r>
-        <w:rPr>
-          <w:rFonts w:ascii="Arial" w:eastAsia="Times New Roman" w:hAnsi="Arial" w:cs="Arial"/>
-          <w:color w:val="000000" w:themeColor="text1"/>
-          <w:kern w:val="0"/>
-          <w:sz w:val="20"/>
-          <w:szCs w:val="20"/>
-          <w:shd w:val="clear" w:color="auto" w:fill="FFFFFF"/>
-        </w:rPr>
-        <w:t>ConSeq</w:t>
-      </w:r>
-      <w:proofErr w:type="spellEnd"/>
-      <w:r>
-        <w:rPr>
-          <w:rFonts w:ascii="Arial" w:eastAsia="Times New Roman" w:hAnsi="Arial" w:cs="Arial"/>
-          <w:color w:val="000000" w:themeColor="text1"/>
-          <w:kern w:val="0"/>
-          <w:sz w:val="20"/>
-          <w:szCs w:val="20"/>
-          <w:shd w:val="clear" w:color="auto" w:fill="FFFFFF"/>
-        </w:rPr>
-        <w:t>: detecting concurrency bugs through sequential errors[C]//</w:t>
+        <w:t>Zhang W, Lim J, Olichandran R, et al. ConSeq: detecting concurrency bugs through sequential errors[C]//</w:t>
       </w:r>
       <w:r>
         <w:rPr>
@@ -12099,31 +12032,7 @@
           <w:szCs w:val="20"/>
           <w:shd w:val="clear" w:color="auto" w:fill="FFFFFF"/>
         </w:rPr>
-        <w:t xml:space="preserve">Lu S, Park S, </w:t>
-      </w:r>
-      <w:proofErr w:type="spellStart"/>
-      <w:r>
-        <w:rPr>
-          <w:rFonts w:ascii="Arial" w:eastAsia="Times New Roman" w:hAnsi="Arial" w:cs="Arial"/>
-          <w:color w:val="000000" w:themeColor="text1"/>
-          <w:kern w:val="0"/>
-          <w:sz w:val="20"/>
-          <w:szCs w:val="20"/>
-          <w:shd w:val="clear" w:color="auto" w:fill="FFFFFF"/>
-        </w:rPr>
-        <w:t>Seo</w:t>
-      </w:r>
-      <w:proofErr w:type="spellEnd"/>
-      <w:r>
-        <w:rPr>
-          <w:rFonts w:ascii="Arial" w:eastAsia="Times New Roman" w:hAnsi="Arial" w:cs="Arial"/>
-          <w:color w:val="000000" w:themeColor="text1"/>
-          <w:kern w:val="0"/>
-          <w:sz w:val="20"/>
-          <w:szCs w:val="20"/>
-          <w:shd w:val="clear" w:color="auto" w:fill="FFFFFF"/>
-        </w:rPr>
-        <w:t xml:space="preserve"> E, et al. Learning from mistakes: a comprehensive study on real world concurrency bug characteristics[C]//</w:t>
+        <w:t>Lu S, Park S, Seo E, et al. Learning from mistakes: a comprehensive study on real world concurrency bug characteristics[C]//</w:t>
       </w:r>
       <w:r>
         <w:rPr>
@@ -12182,55 +12091,7 @@
           <w:szCs w:val="20"/>
           <w:shd w:val="clear" w:color="auto" w:fill="FFFFFF"/>
         </w:rPr>
-        <w:t xml:space="preserve">Huang R, </w:t>
-      </w:r>
-      <w:proofErr w:type="spellStart"/>
-      <w:r>
-        <w:rPr>
-          <w:rFonts w:ascii="Arial" w:eastAsia="Times New Roman" w:hAnsi="Arial" w:cs="Arial"/>
-          <w:color w:val="000000" w:themeColor="text1"/>
-          <w:kern w:val="0"/>
-          <w:sz w:val="20"/>
-          <w:szCs w:val="20"/>
-          <w:shd w:val="clear" w:color="auto" w:fill="FFFFFF"/>
-        </w:rPr>
-        <w:t>Halberg</w:t>
-      </w:r>
-      <w:proofErr w:type="spellEnd"/>
-      <w:r>
-        <w:rPr>
-          <w:rFonts w:ascii="Arial" w:eastAsia="Times New Roman" w:hAnsi="Arial" w:cs="Arial"/>
-          <w:color w:val="000000" w:themeColor="text1"/>
-          <w:kern w:val="0"/>
-          <w:sz w:val="20"/>
-          <w:szCs w:val="20"/>
-          <w:shd w:val="clear" w:color="auto" w:fill="FFFFFF"/>
-        </w:rPr>
-        <w:t xml:space="preserve"> E, </w:t>
-      </w:r>
-      <w:proofErr w:type="spellStart"/>
-      <w:r>
-        <w:rPr>
-          <w:rFonts w:ascii="Arial" w:eastAsia="Times New Roman" w:hAnsi="Arial" w:cs="Arial"/>
-          <w:color w:val="000000" w:themeColor="text1"/>
-          <w:kern w:val="0"/>
-          <w:sz w:val="20"/>
-          <w:szCs w:val="20"/>
-          <w:shd w:val="clear" w:color="auto" w:fill="FFFFFF"/>
-        </w:rPr>
-        <w:t>Suh</w:t>
-      </w:r>
-      <w:proofErr w:type="spellEnd"/>
-      <w:r>
-        <w:rPr>
-          <w:rFonts w:ascii="Arial" w:eastAsia="Times New Roman" w:hAnsi="Arial" w:cs="Arial"/>
-          <w:color w:val="000000" w:themeColor="text1"/>
-          <w:kern w:val="0"/>
-          <w:sz w:val="20"/>
-          <w:szCs w:val="20"/>
-          <w:shd w:val="clear" w:color="auto" w:fill="FFFFFF"/>
-        </w:rPr>
-        <w:t xml:space="preserve"> G E. Non-race concurrency bug detection through order-sensitive critical sections[C]//</w:t>
+        <w:t>Huang R, Halberg E, Suh G E. Non-race concurrency bug detection through order-sensitive critical sections[C]//</w:t>
       </w:r>
       <w:r>
         <w:rPr>
@@ -12320,31 +12181,7 @@
           <w:szCs w:val="20"/>
           <w:shd w:val="clear" w:color="auto" w:fill="FFFFFF"/>
         </w:rPr>
-        <w:t xml:space="preserve">Lu S, </w:t>
-      </w:r>
-      <w:proofErr w:type="spellStart"/>
-      <w:r>
-        <w:rPr>
-          <w:rFonts w:ascii="Arial" w:eastAsia="Times New Roman" w:hAnsi="Arial" w:cs="Arial"/>
-          <w:color w:val="000000" w:themeColor="text1"/>
-          <w:kern w:val="0"/>
-          <w:sz w:val="20"/>
-          <w:szCs w:val="20"/>
-          <w:shd w:val="clear" w:color="auto" w:fill="FFFFFF"/>
-        </w:rPr>
-        <w:t>Tucek</w:t>
-      </w:r>
-      <w:proofErr w:type="spellEnd"/>
-      <w:r>
-        <w:rPr>
-          <w:rFonts w:ascii="Arial" w:eastAsia="Times New Roman" w:hAnsi="Arial" w:cs="Arial"/>
-          <w:color w:val="000000" w:themeColor="text1"/>
-          <w:kern w:val="0"/>
-          <w:sz w:val="20"/>
-          <w:szCs w:val="20"/>
-          <w:shd w:val="clear" w:color="auto" w:fill="FFFFFF"/>
-        </w:rPr>
-        <w:t xml:space="preserve"> J, Qin F, et al. AVIO: detecting atomicity violations via access interleaving invariants[C]//</w:t>
+        <w:t>Lu S, Tucek J, Qin F, et al. AVIO: detecting atomicity violations via access interleaving invariants[C]//</w:t>
       </w:r>
       <w:r>
         <w:rPr>

</xml_diff>